<commit_message>
New translations GRAPHICS.docx (Dutch)
</commit_message>
<xml_diff>
--- a/done/Dutch/GRAPHICS.docx
+++ b/done/Dutch/GRAPHICS.docx
@@ -52,7 +52,7 @@
           <w:sz w:val="28"/>
           <w:szCs w:val="28"/>
         </w:rPr>
-        <w:t xml:space="preserve">These graphics can be used for display in online services, retail establishments, press or other promotional purposes</w:t>
+        <w:t xml:space="preserve">Deze afbeeldingen kunnen worden gebruikt voor weergave op online diensten, winkels, pers of voor andere promotionele doeleinden</w:t>
       </w:r>
     </w:p>
     <w:p>
@@ -79,7 +79,7 @@
           <w:sz w:val="28"/>
           <w:szCs w:val="28"/>
         </w:rPr>
-        <w:t xml:space="preserve">LOGOS </w:t>
+        <w:t>LOGO'S</w:t>
       </w:r>
       <w:r>
         <w:rPr>
@@ -106,7 +106,7 @@
           <w:sz w:val="28"/>
           <w:szCs w:val="28"/>
         </w:rPr>
-        <w:t xml:space="preserve"> ICONS</w:t>
+        <w:t>ICONEN</w:t>
       </w:r>
     </w:p>
     <w:p>
@@ -140,7 +140,7 @@
             <w:szCs w:val="28"/>
             <w:bdr w:val="none" w:sz="0" w:space="0" w:color="auto" w:frame="1"/>
           </w:rPr>
-          <w:t xml:space="preserve">MERCHANT BUTTONS</w:t>
+          <w:t xml:space="preserve">HANDELAAR KNOPPEN</w:t>
         </w:r>
       </w:hyperlink>
     </w:p>
@@ -175,7 +175,7 @@
             <w:szCs w:val="28"/>
             <w:bdr w:val="none" w:sz="0" w:space="0" w:color="auto" w:frame="1"/>
           </w:rPr>
-          <w:t xml:space="preserve">SMARTCASH ROADMAP FEATURES</w:t>
+          <w:t xml:space="preserve">SMARTCASH ROADMAP FUNCTIES</w:t>
         </w:r>
       </w:hyperlink>
     </w:p>
@@ -210,7 +210,7 @@
             <w:szCs w:val="28"/>
             <w:bdr w:val="none" w:sz="0" w:space="0" w:color="auto" w:frame="1"/>
           </w:rPr>
-          <w:t xml:space="preserve">SOCIAL MEDIA GRAPHICS</w:t>
+          <w:t xml:space="preserve">SOCIAL MEDIA AFBEELDINGEN</w:t>
         </w:r>
       </w:hyperlink>
     </w:p>
@@ -241,7 +241,7 @@
           <w:sz w:val="28"/>
           <w:szCs w:val="28"/>
         </w:rPr>
-        <w:t xml:space="preserve"> GRAPHIC IDENTITY</w:t>
+        <w:t xml:space="preserve"> GRAFISCHE IDENTITEIT</w:t>
       </w:r>
     </w:p>
     <w:p>
@@ -266,7 +266,7 @@
           <w:szCs w:val="28"/>
           <w:bdr w:val="none" w:sz="0" w:space="0" w:color="auto" w:frame="1"/>
         </w:rPr>
-        <w:t xml:space="preserve">Graphic Identity Guidelines</w:t>
+        <w:t xml:space="preserve">Richtlijnen voor grafische edentiteit</w:t>
       </w:r>
     </w:p>
     <w:p>

</xml_diff>